<commit_message>
Se suben los archivos 2.6 y 2.7 de informe final
</commit_message>
<xml_diff>
--- a/Fase 2/Evidencias Grupales/2.6_GuiaEstudiante_Fase 2_Informe Final Proyecto APT.docx
+++ b/Fase 2/Evidencias Grupales/2.6_GuiaEstudiante_Fase 2_Informe Final Proyecto APT.docx
@@ -722,6 +722,7 @@
           </w:tcPr>
           <w:p>
             <w:pPr>
+              <w:jc w:val="both"/>
               <w:rPr>
                 <w:sz w:val="20"/>
                 <w:szCs w:val="20"/>
@@ -802,7 +803,7 @@
             <w:pPr>
               <w:numPr>
                 <w:ilvl w:val="0"/>
-                <w:numId w:val="2"/>
+                <w:numId w:val="4"/>
               </w:numPr>
               <w:spacing w:after="0" w:lineRule="auto"/>
               <w:ind w:left="720" w:hanging="360"/>
@@ -826,7 +827,7 @@
             <w:pPr>
               <w:numPr>
                 <w:ilvl w:val="0"/>
-                <w:numId w:val="2"/>
+                <w:numId w:val="4"/>
               </w:numPr>
               <w:spacing w:after="0" w:afterAutospacing="0"/>
               <w:ind w:left="720" w:hanging="360"/>
@@ -849,7 +850,7 @@
             <w:pPr>
               <w:numPr>
                 <w:ilvl w:val="0"/>
-                <w:numId w:val="2"/>
+                <w:numId w:val="4"/>
               </w:numPr>
               <w:spacing w:after="0" w:afterAutospacing="0"/>
               <w:ind w:left="720" w:hanging="360"/>
@@ -872,7 +873,7 @@
             <w:pPr>
               <w:numPr>
                 <w:ilvl w:val="0"/>
-                <w:numId w:val="2"/>
+                <w:numId w:val="4"/>
               </w:numPr>
               <w:spacing w:after="0" w:afterAutospacing="0"/>
               <w:ind w:left="720" w:hanging="360"/>
@@ -895,7 +896,7 @@
             <w:pPr>
               <w:numPr>
                 <w:ilvl w:val="0"/>
-                <w:numId w:val="2"/>
+                <w:numId w:val="4"/>
               </w:numPr>
               <w:spacing w:after="0" w:afterAutospacing="0"/>
               <w:ind w:left="720" w:hanging="360"/>
@@ -918,7 +919,7 @@
             <w:pPr>
               <w:numPr>
                 <w:ilvl w:val="0"/>
-                <w:numId w:val="2"/>
+                <w:numId w:val="4"/>
               </w:numPr>
               <w:spacing w:after="0" w:afterAutospacing="0"/>
               <w:ind w:left="720" w:hanging="360"/>
@@ -941,7 +942,7 @@
             <w:pPr>
               <w:numPr>
                 <w:ilvl w:val="0"/>
-                <w:numId w:val="2"/>
+                <w:numId w:val="4"/>
               </w:numPr>
               <w:spacing w:after="0" w:afterAutospacing="0"/>
               <w:ind w:left="720" w:hanging="360"/>
@@ -980,7 +981,7 @@
             <w:pPr>
               <w:numPr>
                 <w:ilvl w:val="0"/>
-                <w:numId w:val="2"/>
+                <w:numId w:val="4"/>
               </w:numPr>
               <w:spacing w:after="0" w:afterAutospacing="0"/>
               <w:ind w:left="720" w:hanging="360"/>
@@ -1003,7 +1004,7 @@
             <w:pPr>
               <w:numPr>
                 <w:ilvl w:val="0"/>
-                <w:numId w:val="2"/>
+                <w:numId w:val="4"/>
               </w:numPr>
               <w:spacing w:after="0" w:afterAutospacing="0"/>
               <w:ind w:left="720" w:hanging="360"/>
@@ -1026,7 +1027,7 @@
             <w:pPr>
               <w:numPr>
                 <w:ilvl w:val="0"/>
-                <w:numId w:val="2"/>
+                <w:numId w:val="4"/>
               </w:numPr>
               <w:ind w:left="720" w:hanging="360"/>
               <w:jc w:val="both"/>
@@ -1205,7 +1206,7 @@
             <w:pPr>
               <w:numPr>
                 <w:ilvl w:val="0"/>
-                <w:numId w:val="3"/>
+                <w:numId w:val="5"/>
               </w:numPr>
               <w:spacing w:after="0" w:lineRule="auto"/>
               <w:ind w:left="720" w:hanging="360"/>
@@ -1277,7 +1278,7 @@
             <w:pPr>
               <w:numPr>
                 <w:ilvl w:val="0"/>
-                <w:numId w:val="3"/>
+                <w:numId w:val="5"/>
               </w:numPr>
               <w:spacing w:after="0" w:lineRule="auto"/>
               <w:ind w:left="720" w:hanging="360"/>
@@ -1333,7 +1334,7 @@
             <w:pPr>
               <w:numPr>
                 <w:ilvl w:val="0"/>
-                <w:numId w:val="3"/>
+                <w:numId w:val="5"/>
               </w:numPr>
               <w:spacing w:after="0" w:lineRule="auto"/>
               <w:ind w:left="720" w:hanging="360"/>
@@ -1374,7 +1375,7 @@
             <w:pPr>
               <w:numPr>
                 <w:ilvl w:val="0"/>
-                <w:numId w:val="3"/>
+                <w:numId w:val="5"/>
               </w:numPr>
               <w:ind w:left="720" w:hanging="360"/>
               <w:jc w:val="both"/>
@@ -1602,7 +1603,7 @@
             <w:pPr>
               <w:numPr>
                 <w:ilvl w:val="0"/>
-                <w:numId w:val="1"/>
+                <w:numId w:val="2"/>
               </w:numPr>
               <w:spacing w:after="0" w:afterAutospacing="0"/>
               <w:ind w:left="720" w:hanging="360"/>
@@ -1626,7 +1627,7 @@
             <w:pPr>
               <w:numPr>
                 <w:ilvl w:val="0"/>
-                <w:numId w:val="1"/>
+                <w:numId w:val="2"/>
               </w:numPr>
               <w:spacing w:after="0" w:afterAutospacing="0"/>
               <w:ind w:left="720" w:hanging="360"/>
@@ -1650,7 +1651,7 @@
             <w:pPr>
               <w:numPr>
                 <w:ilvl w:val="0"/>
-                <w:numId w:val="1"/>
+                <w:numId w:val="2"/>
               </w:numPr>
               <w:spacing w:after="0" w:afterAutospacing="0"/>
               <w:ind w:left="720" w:hanging="360"/>
@@ -1674,7 +1675,7 @@
             <w:pPr>
               <w:numPr>
                 <w:ilvl w:val="0"/>
-                <w:numId w:val="1"/>
+                <w:numId w:val="2"/>
               </w:numPr>
               <w:spacing w:after="0" w:afterAutospacing="0"/>
               <w:ind w:left="720" w:hanging="360"/>
@@ -1698,7 +1699,7 @@
             <w:pPr>
               <w:numPr>
                 <w:ilvl w:val="0"/>
-                <w:numId w:val="1"/>
+                <w:numId w:val="2"/>
               </w:numPr>
               <w:spacing w:after="0" w:afterAutospacing="0"/>
               <w:ind w:left="720" w:hanging="360"/>
@@ -1722,7 +1723,7 @@
             <w:pPr>
               <w:numPr>
                 <w:ilvl w:val="0"/>
-                <w:numId w:val="1"/>
+                <w:numId w:val="2"/>
               </w:numPr>
               <w:ind w:left="720" w:hanging="360"/>
               <w:jc w:val="both"/>
@@ -2059,10 +2060,6 @@
               <w:keepLines w:val="0"/>
               <w:pageBreakBefore w:val="0"/>
               <w:widowControl w:val="1"/>
-              <w:numPr>
-                <w:ilvl w:val="0"/>
-                <w:numId w:val="4"/>
-              </w:numPr>
               <w:pBdr>
                 <w:top w:space="0" w:sz="0" w:val="nil"/>
                 <w:left w:space="0" w:sz="0" w:val="nil"/>
@@ -2071,8 +2068,8 @@
                 <w:between w:space="0" w:sz="0" w:val="nil"/>
               </w:pBdr>
               <w:shd w:fill="auto" w:val="clear"/>
-              <w:spacing w:after="0" w:before="0" w:line="240" w:lineRule="auto"/>
-              <w:ind w:left="318" w:right="0" w:hanging="284"/>
+              <w:spacing w:after="0" w:before="0" w:line="259" w:lineRule="auto"/>
+              <w:ind w:left="0" w:right="0" w:firstLine="0"/>
               <w:jc w:val="both"/>
               <w:rPr>
                 <w:rFonts w:ascii="Calibri" w:cs="Calibri" w:eastAsia="Calibri" w:hAnsi="Calibri"/>
@@ -2090,20 +2087,8 @@
             </w:pPr>
             <w:r>
               <w:rPr>
-                <w:rFonts w:ascii="Calibri" w:cs="Calibri" w:eastAsia="Calibri" w:hAnsi="Calibri"/>
-                <w:b w:val="0"/>
-                <w:i w:val="1"/>
-                <w:smallCaps w:val="0"/>
-                <w:strike w:val="0"/>
-                <w:color w:val="0070c0"/>
-                <w:sz w:val="18"/>
-                <w:szCs w:val="18"/>
-                <w:u w:val="none"/>
-                <w:shd w:fill="auto" w:val="clear"/>
-                <w:vertAlign w:val="baseline"/>
-                <w:rtl w:val="0"/>
-              </w:rPr>
-              <w:t xml:space="preserve">Descripción de las etapas o actividades del Proyecto APT.</w:t>
+                <w:rtl w:val="0"/>
+              </w:rPr>
             </w:r>
           </w:p>
           <w:p>
@@ -2121,38 +2106,20 @@
               </w:pBdr>
               <w:shd w:fill="auto" w:val="clear"/>
               <w:spacing w:after="0" w:before="0" w:line="259" w:lineRule="auto"/>
-              <w:ind w:left="720" w:right="0" w:firstLine="0"/>
-              <w:jc w:val="both"/>
-              <w:rPr>
-                <w:rFonts w:ascii="Calibri" w:cs="Calibri" w:eastAsia="Calibri" w:hAnsi="Calibri"/>
-                <w:b w:val="0"/>
-                <w:i w:val="1"/>
-                <w:smallCaps w:val="0"/>
-                <w:strike w:val="0"/>
-                <w:color w:val="0070c0"/>
-                <w:sz w:val="18"/>
-                <w:szCs w:val="18"/>
-                <w:u w:val="none"/>
-                <w:shd w:fill="auto" w:val="clear"/>
-                <w:vertAlign w:val="baseline"/>
-              </w:rPr>
-            </w:pPr>
-            <w:r>
-              <w:rPr>
-                <w:rFonts w:ascii="Calibri" w:cs="Calibri" w:eastAsia="Calibri" w:hAnsi="Calibri"/>
-                <w:b w:val="0"/>
-                <w:i w:val="1"/>
-                <w:smallCaps w:val="0"/>
-                <w:strike w:val="0"/>
-                <w:color w:val="0070c0"/>
-                <w:sz w:val="18"/>
-                <w:szCs w:val="18"/>
-                <w:u w:val="none"/>
-                <w:shd w:fill="auto" w:val="clear"/>
-                <w:vertAlign w:val="baseline"/>
-                <w:rtl w:val="0"/>
-              </w:rPr>
-              <w:t xml:space="preserve">¿Cuáles fueron las etapas o actividades que desarrollaste en tu Proyecto APT?</w:t>
+              <w:ind w:left="0" w:right="0" w:firstLine="0"/>
+              <w:jc w:val="both"/>
+              <w:rPr>
+                <w:sz w:val="18"/>
+                <w:szCs w:val="18"/>
+              </w:rPr>
+            </w:pPr>
+            <w:r>
+              <w:rPr>
+                <w:sz w:val="18"/>
+                <w:szCs w:val="18"/>
+                <w:rtl w:val="0"/>
+              </w:rPr>
+              <w:t xml:space="preserve">  Las actividades que se fueron realizando en el Proyecto APT estuvieron enfocadas en las etapas descritas en la metodología de trabajo donde tomaron en cuenta 3 sprints, los cuales presentan siguientes tareas:</w:t>
             </w:r>
           </w:p>
           <w:p>
@@ -2163,7 +2130,7 @@
               <w:widowControl w:val="1"/>
               <w:numPr>
                 <w:ilvl w:val="0"/>
-                <w:numId w:val="4"/>
+                <w:numId w:val="3"/>
               </w:numPr>
               <w:pBdr>
                 <w:top w:space="0" w:sz="0" w:val="nil"/>
@@ -2173,39 +2140,130 @@
                 <w:between w:space="0" w:sz="0" w:val="nil"/>
               </w:pBdr>
               <w:shd w:fill="auto" w:val="clear"/>
-              <w:spacing w:after="0" w:before="0" w:line="240" w:lineRule="auto"/>
-              <w:ind w:left="318" w:right="0" w:hanging="284"/>
-              <w:jc w:val="both"/>
-              <w:rPr>
-                <w:rFonts w:ascii="Calibri" w:cs="Calibri" w:eastAsia="Calibri" w:hAnsi="Calibri"/>
-                <w:b w:val="0"/>
-                <w:i w:val="1"/>
-                <w:smallCaps w:val="0"/>
-                <w:strike w:val="0"/>
-                <w:color w:val="0070c0"/>
+              <w:spacing w:after="0" w:before="0" w:line="259" w:lineRule="auto"/>
+              <w:ind w:left="720" w:right="0" w:hanging="360"/>
+              <w:jc w:val="both"/>
+              <w:rPr>
                 <w:sz w:val="18"/>
                 <w:szCs w:val="18"/>
                 <w:u w:val="none"/>
-                <w:shd w:fill="auto" w:val="clear"/>
-                <w:vertAlign w:val="baseline"/>
-              </w:rPr>
-            </w:pPr>
-            <w:r>
-              <w:rPr>
-                <w:rFonts w:ascii="Calibri" w:cs="Calibri" w:eastAsia="Calibri" w:hAnsi="Calibri"/>
-                <w:b w:val="0"/>
-                <w:i w:val="1"/>
-                <w:smallCaps w:val="0"/>
-                <w:strike w:val="0"/>
-                <w:color w:val="0070c0"/>
+              </w:rPr>
+            </w:pPr>
+            <w:r>
+              <w:rPr>
+                <w:sz w:val="18"/>
+                <w:szCs w:val="18"/>
+                <w:rtl w:val="0"/>
+              </w:rPr>
+              <w:t xml:space="preserve">Sprint 1: Funcionalidades básicas del proyecto donde se implementa la estructura del código de desarrollo en Vue JS junto con la base de datos de mongodb. Además de tomar en cuenta el diseño de las vistas y diagramas para entender la lógica del negocio.</w:t>
+            </w:r>
+          </w:p>
+          <w:p>
+            <w:pPr>
+              <w:keepNext w:val="0"/>
+              <w:keepLines w:val="0"/>
+              <w:pageBreakBefore w:val="0"/>
+              <w:widowControl w:val="1"/>
+              <w:numPr>
+                <w:ilvl w:val="0"/>
+                <w:numId w:val="3"/>
+              </w:numPr>
+              <w:pBdr>
+                <w:top w:space="0" w:sz="0" w:val="nil"/>
+                <w:left w:space="0" w:sz="0" w:val="nil"/>
+                <w:bottom w:space="0" w:sz="0" w:val="nil"/>
+                <w:right w:space="0" w:sz="0" w:val="nil"/>
+                <w:between w:space="0" w:sz="0" w:val="nil"/>
+              </w:pBdr>
+              <w:shd w:fill="auto" w:val="clear"/>
+              <w:spacing w:after="0" w:before="0" w:line="259" w:lineRule="auto"/>
+              <w:ind w:left="720" w:right="0" w:hanging="360"/>
+              <w:jc w:val="both"/>
+              <w:rPr>
                 <w:sz w:val="18"/>
                 <w:szCs w:val="18"/>
                 <w:u w:val="none"/>
-                <w:shd w:fill="auto" w:val="clear"/>
-                <w:vertAlign w:val="baseline"/>
-                <w:rtl w:val="0"/>
-              </w:rPr>
-              <w:t xml:space="preserve">Dificultades y facilitadores en el desarrollo del Proyecto APT.</w:t>
+              </w:rPr>
+            </w:pPr>
+            <w:r>
+              <w:rPr>
+                <w:sz w:val="18"/>
+                <w:szCs w:val="18"/>
+                <w:rtl w:val="0"/>
+              </w:rPr>
+              <w:t xml:space="preserve">Sprint 2: Este sprint se le dió el enfoque al entrenamiento, desarrollo e implementación de los modelos de machine learning para poder predecir las acciones de cobranza para grupos de deudores. </w:t>
+            </w:r>
+          </w:p>
+          <w:p>
+            <w:pPr>
+              <w:keepNext w:val="0"/>
+              <w:keepLines w:val="0"/>
+              <w:pageBreakBefore w:val="0"/>
+              <w:widowControl w:val="1"/>
+              <w:numPr>
+                <w:ilvl w:val="0"/>
+                <w:numId w:val="3"/>
+              </w:numPr>
+              <w:pBdr>
+                <w:top w:space="0" w:sz="0" w:val="nil"/>
+                <w:left w:space="0" w:sz="0" w:val="nil"/>
+                <w:bottom w:space="0" w:sz="0" w:val="nil"/>
+                <w:right w:space="0" w:sz="0" w:val="nil"/>
+                <w:between w:space="0" w:sz="0" w:val="nil"/>
+              </w:pBdr>
+              <w:shd w:fill="auto" w:val="clear"/>
+              <w:spacing w:after="0" w:before="0" w:line="259" w:lineRule="auto"/>
+              <w:ind w:left="720" w:right="0" w:hanging="360"/>
+              <w:jc w:val="both"/>
+              <w:rPr>
+                <w:sz w:val="18"/>
+                <w:szCs w:val="18"/>
+                <w:u w:val="none"/>
+              </w:rPr>
+            </w:pPr>
+            <w:r>
+              <w:rPr>
+                <w:sz w:val="18"/>
+                <w:szCs w:val="18"/>
+                <w:rtl w:val="0"/>
+              </w:rPr>
+              <w:t xml:space="preserve">Sprint 3: En este sprint se enfoca en realizar la revisión exhaustiva del proyecto para verificar que no contenga errores tanto de seguridad como de funcionalidad.</w:t>
+            </w:r>
+          </w:p>
+          <w:p>
+            <w:pPr>
+              <w:keepNext w:val="0"/>
+              <w:keepLines w:val="0"/>
+              <w:pageBreakBefore w:val="0"/>
+              <w:widowControl w:val="1"/>
+              <w:numPr>
+                <w:ilvl w:val="0"/>
+                <w:numId w:val="3"/>
+              </w:numPr>
+              <w:pBdr>
+                <w:top w:space="0" w:sz="0" w:val="nil"/>
+                <w:left w:space="0" w:sz="0" w:val="nil"/>
+                <w:bottom w:space="0" w:sz="0" w:val="nil"/>
+                <w:right w:space="0" w:sz="0" w:val="nil"/>
+                <w:between w:space="0" w:sz="0" w:val="nil"/>
+              </w:pBdr>
+              <w:shd w:fill="auto" w:val="clear"/>
+              <w:spacing w:after="0" w:before="0" w:line="259" w:lineRule="auto"/>
+              <w:ind w:left="720" w:right="0" w:hanging="360"/>
+              <w:jc w:val="both"/>
+              <w:rPr>
+                <w:sz w:val="18"/>
+                <w:szCs w:val="18"/>
+                <w:u w:val="none"/>
+              </w:rPr>
+            </w:pPr>
+            <w:r>
+              <w:rPr>
+                <w:sz w:val="18"/>
+                <w:szCs w:val="18"/>
+                <w:rtl w:val="0"/>
+              </w:rPr>
+              <w:t xml:space="preserve">Marcha blanca: Una vez que se finaliza con las tareas de todos los sprints el proyecto pasa a producción para que el cliente pueda probarlo y recibir feedback respectivo, tomando en cuenta que el proyecto está completado y aprobado.</w:t>
             </w:r>
           </w:p>
           <w:p>
@@ -2223,38 +2281,71 @@
               </w:pBdr>
               <w:shd w:fill="auto" w:val="clear"/>
               <w:spacing w:after="0" w:before="0" w:line="259" w:lineRule="auto"/>
-              <w:ind w:left="720" w:right="0" w:firstLine="0"/>
-              <w:jc w:val="both"/>
-              <w:rPr>
-                <w:rFonts w:ascii="Calibri" w:cs="Calibri" w:eastAsia="Calibri" w:hAnsi="Calibri"/>
-                <w:b w:val="0"/>
+              <w:ind w:left="0" w:right="0" w:firstLine="0"/>
+              <w:jc w:val="both"/>
+              <w:rPr>
+                <w:sz w:val="18"/>
+                <w:szCs w:val="18"/>
+              </w:rPr>
+            </w:pPr>
+            <w:r>
+              <w:rPr>
+                <w:sz w:val="18"/>
+                <w:szCs w:val="18"/>
+                <w:rtl w:val="0"/>
+              </w:rPr>
+              <w:t xml:space="preserve">Cada etapa o iteración tiene su respectiva documentación para iniciar el sprint como el Product Backlog, Sprint Backlog </w:t>
+            </w:r>
+            <w:r>
+              <w:rPr>
+                <w:sz w:val="18"/>
+                <w:szCs w:val="18"/>
+                <w:rtl w:val="0"/>
+              </w:rPr>
+              <w:t xml:space="preserve">y Burndown</w:t>
+            </w:r>
+            <w:r>
+              <w:rPr>
+                <w:sz w:val="18"/>
+                <w:szCs w:val="18"/>
+                <w:rtl w:val="0"/>
+              </w:rPr>
+              <w:t xml:space="preserve"> Chart junto con su reunión de retrospectiva para cerrar el sprint y la revisión final. También se presenta la gestión de riesgos para verificar que el proyecto esté por buen camino y el desarrollo de los respectivos casos de prueba.</w:t>
+            </w:r>
+            <w:r>
+              <w:rPr>
+                <w:rtl w:val="0"/>
+              </w:rPr>
+            </w:r>
+          </w:p>
+          <w:p>
+            <w:pPr>
+              <w:keepNext w:val="0"/>
+              <w:keepLines w:val="0"/>
+              <w:pageBreakBefore w:val="0"/>
+              <w:widowControl w:val="1"/>
+              <w:pBdr>
+                <w:top w:space="0" w:sz="0" w:val="nil"/>
+                <w:left w:space="0" w:sz="0" w:val="nil"/>
+                <w:bottom w:space="0" w:sz="0" w:val="nil"/>
+                <w:right w:space="0" w:sz="0" w:val="nil"/>
+                <w:between w:space="0" w:sz="0" w:val="nil"/>
+              </w:pBdr>
+              <w:shd w:fill="auto" w:val="clear"/>
+              <w:spacing w:after="0" w:before="0" w:line="240" w:lineRule="auto"/>
+              <w:ind w:left="0" w:right="0" w:firstLine="0"/>
+              <w:jc w:val="both"/>
+              <w:rPr>
                 <w:i w:val="1"/>
-                <w:smallCaps w:val="0"/>
-                <w:strike w:val="0"/>
                 <w:color w:val="0070c0"/>
                 <w:sz w:val="18"/>
                 <w:szCs w:val="18"/>
-                <w:u w:val="none"/>
-                <w:shd w:fill="auto" w:val="clear"/>
-                <w:vertAlign w:val="baseline"/>
-              </w:rPr>
-            </w:pPr>
-            <w:r>
-              <w:rPr>
-                <w:rFonts w:ascii="Calibri" w:cs="Calibri" w:eastAsia="Calibri" w:hAnsi="Calibri"/>
-                <w:b w:val="0"/>
-                <w:i w:val="1"/>
-                <w:smallCaps w:val="0"/>
-                <w:strike w:val="0"/>
-                <w:color w:val="0070c0"/>
-                <w:sz w:val="18"/>
-                <w:szCs w:val="18"/>
-                <w:u w:val="none"/>
-                <w:shd w:fill="auto" w:val="clear"/>
-                <w:vertAlign w:val="baseline"/>
-                <w:rtl w:val="0"/>
-              </w:rPr>
-              <w:t xml:space="preserve">¿Qué elementos/aspectos te facilitaron o ayudaron en el desarrollo de tu proyecto APT?</w:t>
+              </w:rPr>
+            </w:pPr>
+            <w:r>
+              <w:rPr>
+                <w:rtl w:val="0"/>
+              </w:rPr>
             </w:r>
           </w:p>
           <w:p>
@@ -2272,38 +2363,20 @@
               </w:pBdr>
               <w:shd w:fill="auto" w:val="clear"/>
               <w:spacing w:after="0" w:before="0" w:line="259" w:lineRule="auto"/>
-              <w:ind w:left="720" w:right="0" w:firstLine="0"/>
-              <w:jc w:val="both"/>
-              <w:rPr>
-                <w:rFonts w:ascii="Calibri" w:cs="Calibri" w:eastAsia="Calibri" w:hAnsi="Calibri"/>
-                <w:b w:val="0"/>
-                <w:i w:val="1"/>
-                <w:smallCaps w:val="0"/>
-                <w:strike w:val="0"/>
-                <w:color w:val="0070c0"/>
-                <w:sz w:val="18"/>
-                <w:szCs w:val="18"/>
-                <w:u w:val="none"/>
-                <w:shd w:fill="auto" w:val="clear"/>
-                <w:vertAlign w:val="baseline"/>
-              </w:rPr>
-            </w:pPr>
-            <w:r>
-              <w:rPr>
-                <w:rFonts w:ascii="Calibri" w:cs="Calibri" w:eastAsia="Calibri" w:hAnsi="Calibri"/>
-                <w:b w:val="0"/>
-                <w:i w:val="1"/>
-                <w:smallCaps w:val="0"/>
-                <w:strike w:val="0"/>
-                <w:color w:val="0070c0"/>
-                <w:sz w:val="18"/>
-                <w:szCs w:val="18"/>
-                <w:u w:val="none"/>
-                <w:shd w:fill="auto" w:val="clear"/>
-                <w:vertAlign w:val="baseline"/>
-                <w:rtl w:val="0"/>
-              </w:rPr>
-              <w:t xml:space="preserve">¿A qué dificultades enfrentaste en el desarrollo de tu Proyecto APT?</w:t>
+              <w:ind w:left="0" w:right="0" w:firstLine="0"/>
+              <w:jc w:val="both"/>
+              <w:rPr>
+                <w:sz w:val="18"/>
+                <w:szCs w:val="18"/>
+              </w:rPr>
+            </w:pPr>
+            <w:r>
+              <w:rPr>
+                <w:sz w:val="18"/>
+                <w:szCs w:val="18"/>
+                <w:rtl w:val="0"/>
+              </w:rPr>
+              <w:t xml:space="preserve"> Los elementos que facilitaron o no ayudaron en el proyecto es que teníamos reuniones frecuentes con el cliente donde le explicamos el avance que teníamos además de tener un feedback por parte del cliente. Por otra parte las dificultades que enfrentamos como equipo fueron el rehacer el modelo LSTM debido que estaba mal construido, la integración de un nuevo miembro al equipo que al final se tuvo que sacar del equipo por que no aportaba al desarrollo del proyecto , el cambio y eliminación de algunos artefactos debido al poco tiempo que se dejó para algunas actividades .</w:t>
             </w:r>
           </w:p>
           <w:p>
@@ -2312,10 +2385,6 @@
               <w:keepLines w:val="0"/>
               <w:pageBreakBefore w:val="0"/>
               <w:widowControl w:val="1"/>
-              <w:numPr>
-                <w:ilvl w:val="0"/>
-                <w:numId w:val="4"/>
-              </w:numPr>
               <w:pBdr>
                 <w:top w:space="0" w:sz="0" w:val="nil"/>
                 <w:left w:space="0" w:sz="0" w:val="nil"/>
@@ -2324,46 +2393,70 @@
                 <w:between w:space="0" w:sz="0" w:val="nil"/>
               </w:pBdr>
               <w:shd w:fill="auto" w:val="clear"/>
-              <w:spacing w:after="0" w:before="0" w:line="240" w:lineRule="auto"/>
-              <w:ind w:left="318" w:right="0" w:hanging="284"/>
-              <w:jc w:val="both"/>
-              <w:rPr>
-                <w:rFonts w:ascii="Calibri" w:cs="Calibri" w:eastAsia="Calibri" w:hAnsi="Calibri"/>
-                <w:b w:val="0"/>
-                <w:i w:val="1"/>
-                <w:smallCaps w:val="0"/>
-                <w:strike w:val="0"/>
-                <w:color w:val="0070c0"/>
-                <w:sz w:val="18"/>
-                <w:szCs w:val="18"/>
-                <w:u w:val="none"/>
-                <w:shd w:fill="auto" w:val="clear"/>
-                <w:vertAlign w:val="baseline"/>
-              </w:rPr>
-            </w:pPr>
-            <w:r>
-              <w:rPr>
-                <w:rFonts w:ascii="Calibri" w:cs="Calibri" w:eastAsia="Calibri" w:hAnsi="Calibri"/>
-                <w:b w:val="0"/>
-                <w:i w:val="1"/>
-                <w:smallCaps w:val="0"/>
-                <w:strike w:val="0"/>
-                <w:color w:val="0070c0"/>
-                <w:sz w:val="18"/>
-                <w:szCs w:val="18"/>
-                <w:u w:val="none"/>
-                <w:shd w:fill="auto" w:val="clear"/>
-                <w:vertAlign w:val="baseline"/>
-                <w:rtl w:val="0"/>
-              </w:rPr>
-              <w:t xml:space="preserve">Ajustes realizados.</w:t>
+              <w:spacing w:after="0" w:before="0" w:line="259" w:lineRule="auto"/>
+              <w:ind w:left="0" w:right="0" w:firstLine="0"/>
+              <w:jc w:val="both"/>
+              <w:rPr>
+                <w:sz w:val="18"/>
+                <w:szCs w:val="18"/>
+              </w:rPr>
+            </w:pPr>
+            <w:r>
+              <w:rPr>
+                <w:rtl w:val="0"/>
+              </w:rPr>
+            </w:r>
+          </w:p>
+          <w:p>
+            <w:pPr>
+              <w:ind w:left="0" w:firstLine="0"/>
+              <w:jc w:val="both"/>
+              <w:rPr>
+                <w:sz w:val="18"/>
+                <w:szCs w:val="18"/>
+              </w:rPr>
+            </w:pPr>
+            <w:r>
+              <w:rPr>
+                <w:sz w:val="18"/>
+                <w:szCs w:val="18"/>
+                <w:rtl w:val="0"/>
+              </w:rPr>
+              <w:t xml:space="preserve">Los ajustes que se tuvieron que hacer fueron de fechas debido que algunas actividades como el modelo LSTM demoraron más de la cuenta en realizarse  también por la falta de tiempo se tuvieron que descartar actividades las cuales fueron : Validación de los Modelos (ARTEFACTO), Optimización de los Modelos (ARTEFACTO). También se cambiaron fechas en la parte del sprint 3 donde se cambian fechas de testeos de funcionalidades y testeos de seguridad debido que surgieron problemas en la parte de seguridad y algunas funcionalidades no estaban funcionando como corresponde </w:t>
+            </w:r>
+          </w:p>
+          <w:p>
+            <w:pPr>
+              <w:ind w:left="0" w:firstLine="0"/>
+              <w:rPr>
+                <w:sz w:val="18"/>
+                <w:szCs w:val="18"/>
+              </w:rPr>
+            </w:pPr>
+            <w:r>
+              <w:rPr>
+                <w:rtl w:val="0"/>
+              </w:rPr>
+            </w:r>
+          </w:p>
+          <w:p>
+            <w:pPr>
+              <w:ind w:left="0" w:firstLine="0"/>
+              <w:rPr>
+                <w:sz w:val="18"/>
+                <w:szCs w:val="18"/>
+              </w:rPr>
+            </w:pPr>
+            <w:r>
+              <w:rPr>
+                <w:rtl w:val="0"/>
+              </w:rPr>
             </w:r>
           </w:p>
           <w:p>
             <w:pPr>
               <w:ind w:left="720" w:firstLine="0"/>
               <w:rPr>
-                <w:rFonts w:ascii="Calibri" w:cs="Calibri" w:eastAsia="Calibri" w:hAnsi="Calibri"/>
                 <w:i w:val="1"/>
                 <w:color w:val="0070c0"/>
                 <w:sz w:val="18"/>
@@ -2372,14 +2465,22 @@
             </w:pPr>
             <w:r>
               <w:rPr>
-                <w:rFonts w:ascii="Calibri" w:cs="Calibri" w:eastAsia="Calibri" w:hAnsi="Calibri"/>
-                <w:i w:val="1"/>
-                <w:color w:val="0070c0"/>
-                <w:sz w:val="18"/>
-                <w:szCs w:val="18"/>
-                <w:rtl w:val="0"/>
-              </w:rPr>
-              <w:t xml:space="preserve">¿Cómo abordaste las dificultades para cumplir con los objetivos? ¿Tuviste que hacer algún ajuste? ¿Qué ajuste? </w:t>
+                <w:rtl w:val="0"/>
+              </w:rPr>
+            </w:r>
+          </w:p>
+          <w:p>
+            <w:pPr>
+              <w:ind w:left="0" w:firstLine="0"/>
+              <w:rPr>
+                <w:sz w:val="20"/>
+                <w:szCs w:val="20"/>
+              </w:rPr>
+            </w:pPr>
+            <w:r>
+              <w:rPr>
+                <w:rtl w:val="0"/>
+              </w:rPr>
             </w:r>
           </w:p>
         </w:tc>
@@ -2425,10 +2526,6 @@
               <w:keepLines w:val="0"/>
               <w:pageBreakBefore w:val="0"/>
               <w:widowControl w:val="1"/>
-              <w:numPr>
-                <w:ilvl w:val="0"/>
-                <w:numId w:val="4"/>
-              </w:numPr>
               <w:pBdr>
                 <w:top w:space="0" w:sz="0" w:val="nil"/>
                 <w:left w:space="0" w:sz="0" w:val="nil"/>
@@ -2438,43 +2535,8 @@
               </w:pBdr>
               <w:shd w:fill="auto" w:val="clear"/>
               <w:spacing w:after="0" w:before="0" w:line="240" w:lineRule="auto"/>
-              <w:ind w:left="314" w:right="0" w:hanging="284"/>
-              <w:jc w:val="both"/>
-              <w:rPr>
-                <w:rFonts w:ascii="Calibri" w:cs="Calibri" w:eastAsia="Calibri" w:hAnsi="Calibri"/>
-                <w:b w:val="0"/>
-                <w:i w:val="1"/>
-                <w:smallCaps w:val="0"/>
-                <w:strike w:val="0"/>
-                <w:color w:val="0070c0"/>
-                <w:sz w:val="18"/>
-                <w:szCs w:val="18"/>
-                <w:u w:val="none"/>
-                <w:shd w:fill="auto" w:val="clear"/>
-                <w:vertAlign w:val="baseline"/>
-              </w:rPr>
-            </w:pPr>
-            <w:r>
-              <w:rPr>
-                <w:rFonts w:ascii="Calibri" w:cs="Calibri" w:eastAsia="Calibri" w:hAnsi="Calibri"/>
-                <w:b w:val="0"/>
-                <w:i w:val="1"/>
-                <w:smallCaps w:val="0"/>
-                <w:strike w:val="0"/>
-                <w:color w:val="0070c0"/>
-                <w:sz w:val="18"/>
-                <w:szCs w:val="18"/>
-                <w:u w:val="none"/>
-                <w:shd w:fill="auto" w:val="clear"/>
-                <w:vertAlign w:val="baseline"/>
-                <w:rtl w:val="0"/>
-              </w:rPr>
-              <w:t xml:space="preserve">Adjunta evidencias que permitan dar cuenta del desarrollo del Proyecto APT y sus resultados finales.</w:t>
-            </w:r>
-          </w:p>
-          <w:p>
-            <w:pPr>
-              <w:ind w:left="743" w:firstLine="0"/>
+              <w:ind w:left="0" w:right="0" w:firstLine="0"/>
+              <w:jc w:val="both"/>
               <w:rPr>
                 <w:rFonts w:ascii="Calibri" w:cs="Calibri" w:eastAsia="Calibri" w:hAnsi="Calibri"/>
                 <w:i w:val="1"/>
@@ -2485,22 +2547,59 @@
             </w:pPr>
             <w:r>
               <w:rPr>
-                <w:rFonts w:ascii="Calibri" w:cs="Calibri" w:eastAsia="Calibri" w:hAnsi="Calibri"/>
+                <w:rtl w:val="0"/>
+              </w:rPr>
+            </w:r>
+          </w:p>
+          <w:p>
+            <w:pPr>
+              <w:ind w:left="0" w:firstLine="0"/>
+              <w:jc w:val="both"/>
+              <w:rPr>
+                <w:sz w:val="18"/>
+                <w:szCs w:val="18"/>
+              </w:rPr>
+            </w:pPr>
+            <w:r>
+              <w:rPr>
+                <w:sz w:val="18"/>
+                <w:szCs w:val="18"/>
+                <w:rtl w:val="0"/>
+              </w:rPr>
+              <w:t xml:space="preserve">Las evidencias que dan cuenta al desarrollo del proyecto se encuentran en este link de GitHub donde está todo organizado por carpetas de cada fase tomando en cuenta también la aplicación desarrollada: </w:t>
+            </w:r>
+          </w:p>
+          <w:p>
+            <w:pPr>
+              <w:ind w:left="0" w:firstLine="0"/>
+              <w:rPr>
+                <w:sz w:val="18"/>
+                <w:szCs w:val="18"/>
+              </w:rPr>
+            </w:pPr>
+            <w:hyperlink r:id="rId8">
+              <w:r>
+                <w:rPr>
+                  <w:color w:val="1155cc"/>
+                  <w:sz w:val="18"/>
+                  <w:szCs w:val="18"/>
+                  <w:u w:val="single"/>
+                  <w:rtl w:val="0"/>
+                </w:rPr>
+                <w:t xml:space="preserve">https://github.com/Martin3125/alloxentric_vue</w:t>
+              </w:r>
+            </w:hyperlink>
+            <w:r>
+              <w:rPr>
+                <w:rtl w:val="0"/>
+              </w:rPr>
+            </w:r>
+          </w:p>
+          <w:p>
+            <w:pPr>
+              <w:ind w:left="0" w:firstLine="0"/>
+              <w:rPr>
                 <w:i w:val="1"/>
-                <w:color w:val="0070c0"/>
-                <w:sz w:val="18"/>
-                <w:szCs w:val="18"/>
-                <w:rtl w:val="0"/>
-              </w:rPr>
-              <w:t xml:space="preserve">¿Qué evidencias pueden servir para que los demás puedan visualizar y entender las distintas etapas de tu Proyecto APT y el resultado final? </w:t>
-            </w:r>
-          </w:p>
-          <w:p>
-            <w:pPr>
-              <w:ind w:left="0" w:firstLine="0"/>
-              <w:rPr>
-                <w:i w:val="1"/>
-                <w:color w:val="0070c0"/>
                 <w:sz w:val="18"/>
                 <w:szCs w:val="18"/>
               </w:rPr>
@@ -3338,8 +3437,282 @@
         </w:rPr>
       </w:r>
     </w:p>
+    <w:p>
+      <w:pPr>
+        <w:spacing w:after="0" w:line="360" w:lineRule="auto"/>
+        <w:jc w:val="both"/>
+        <w:rPr/>
+      </w:pPr>
+      <w:r>
+        <w:rPr>
+          <w:rtl w:val="0"/>
+        </w:rPr>
+      </w:r>
+    </w:p>
+    <w:p>
+      <w:pPr>
+        <w:spacing w:after="0" w:line="360" w:lineRule="auto"/>
+        <w:jc w:val="both"/>
+        <w:rPr/>
+      </w:pPr>
+      <w:r>
+        <w:rPr>
+          <w:rtl w:val="0"/>
+        </w:rPr>
+      </w:r>
+    </w:p>
+    <w:p>
+      <w:pPr>
+        <w:spacing w:after="0" w:line="360" w:lineRule="auto"/>
+        <w:jc w:val="both"/>
+        <w:rPr/>
+      </w:pPr>
+      <w:r>
+        <w:rPr>
+          <w:rtl w:val="0"/>
+        </w:rPr>
+      </w:r>
+    </w:p>
+    <w:p>
+      <w:pPr>
+        <w:spacing w:after="0" w:line="360" w:lineRule="auto"/>
+        <w:jc w:val="both"/>
+        <w:rPr/>
+      </w:pPr>
+      <w:r>
+        <w:rPr>
+          <w:rtl w:val="0"/>
+        </w:rPr>
+      </w:r>
+    </w:p>
+    <w:p>
+      <w:pPr>
+        <w:spacing w:after="0" w:line="360" w:lineRule="auto"/>
+        <w:jc w:val="both"/>
+        <w:rPr/>
+      </w:pPr>
+      <w:r>
+        <w:rPr>
+          <w:rtl w:val="0"/>
+        </w:rPr>
+      </w:r>
+    </w:p>
+    <w:p>
+      <w:pPr>
+        <w:spacing w:after="0" w:line="360" w:lineRule="auto"/>
+        <w:jc w:val="both"/>
+        <w:rPr/>
+      </w:pPr>
+      <w:r>
+        <w:rPr>
+          <w:rtl w:val="0"/>
+        </w:rPr>
+      </w:r>
+    </w:p>
+    <w:p>
+      <w:pPr>
+        <w:spacing w:after="0" w:line="360" w:lineRule="auto"/>
+        <w:jc w:val="both"/>
+        <w:rPr>
+          <w:b w:val="1"/>
+          <w:sz w:val="28"/>
+          <w:szCs w:val="28"/>
+        </w:rPr>
+      </w:pPr>
+      <w:r>
+        <w:rPr>
+          <w:b w:val="1"/>
+          <w:sz w:val="28"/>
+          <w:szCs w:val="28"/>
+          <w:rtl w:val="0"/>
+        </w:rPr>
+        <w:t xml:space="preserve">Bibliografía</w:t>
+      </w:r>
+    </w:p>
+    <w:p>
+      <w:pPr>
+        <w:spacing w:after="0" w:line="360" w:lineRule="auto"/>
+        <w:jc w:val="both"/>
+        <w:rPr/>
+      </w:pPr>
+      <w:r>
+        <w:rPr>
+          <w:rtl w:val="0"/>
+        </w:rPr>
+      </w:r>
+    </w:p>
+    <w:p>
+      <w:pPr>
+        <w:numPr>
+          <w:ilvl w:val="0"/>
+          <w:numId w:val="1"/>
+        </w:numPr>
+        <w:spacing w:after="0" w:line="360" w:lineRule="auto"/>
+        <w:ind w:left="720" w:hanging="360"/>
+        <w:jc w:val="both"/>
+        <w:rPr>
+          <w:u w:val="none"/>
+        </w:rPr>
+      </w:pPr>
+      <w:r>
+        <w:rPr>
+          <w:rtl w:val="0"/>
+        </w:rPr>
+        <w:t xml:space="preserve">Duoc UC. (2022). Guía estudiantil 2022. Duoc UC.</w:t>
+      </w:r>
+    </w:p>
+    <w:p>
+      <w:pPr>
+        <w:numPr>
+          <w:ilvl w:val="0"/>
+          <w:numId w:val="1"/>
+        </w:numPr>
+        <w:spacing w:after="0" w:line="360" w:lineRule="auto"/>
+        <w:ind w:left="720" w:hanging="360"/>
+        <w:jc w:val="both"/>
+      </w:pPr>
+      <w:r>
+        <w:rPr>
+          <w:rtl w:val="0"/>
+        </w:rPr>
+        <w:t xml:space="preserve">Metodología Scrum:</w:t>
+      </w:r>
+    </w:p>
+    <w:p>
+      <w:pPr>
+        <w:numPr>
+          <w:ilvl w:val="1"/>
+          <w:numId w:val="1"/>
+        </w:numPr>
+        <w:spacing w:after="0" w:line="360" w:lineRule="auto"/>
+        <w:ind w:left="1440" w:hanging="360"/>
+        <w:jc w:val="both"/>
+      </w:pPr>
+      <w:r>
+        <w:rPr>
+          <w:rtl w:val="0"/>
+        </w:rPr>
+        <w:t xml:space="preserve">Schwaber, K., &amp; Sutherland, J. (2020). The Scrum Guide: The Definitive Guide to Scrum: The Rules of the Game. Scrum.org. (https://www.scrum.org/resources/scrum-guide)</w:t>
+      </w:r>
+    </w:p>
+    <w:p>
+      <w:pPr>
+        <w:numPr>
+          <w:ilvl w:val="0"/>
+          <w:numId w:val="1"/>
+        </w:numPr>
+        <w:spacing w:after="0" w:line="360" w:lineRule="auto"/>
+        <w:ind w:left="720" w:hanging="360"/>
+        <w:jc w:val="both"/>
+      </w:pPr>
+      <w:r>
+        <w:rPr>
+          <w:rtl w:val="0"/>
+        </w:rPr>
+        <w:t xml:space="preserve">Gestión de proyectos informáticos:</w:t>
+      </w:r>
+    </w:p>
+    <w:p>
+      <w:pPr>
+        <w:numPr>
+          <w:ilvl w:val="1"/>
+          <w:numId w:val="1"/>
+        </w:numPr>
+        <w:spacing w:after="0" w:line="360" w:lineRule="auto"/>
+        <w:ind w:left="1440" w:hanging="360"/>
+        <w:jc w:val="both"/>
+      </w:pPr>
+      <w:r>
+        <w:rPr>
+          <w:rtl w:val="0"/>
+        </w:rPr>
+        <w:t xml:space="preserve">PMI. (2021). A Guide to the Project Management Body of Knowledge (PMBOK Guide). Project Management Institute.</w:t>
+      </w:r>
+    </w:p>
+    <w:p>
+      <w:pPr>
+        <w:numPr>
+          <w:ilvl w:val="0"/>
+          <w:numId w:val="1"/>
+        </w:numPr>
+        <w:spacing w:after="0" w:line="360" w:lineRule="auto"/>
+        <w:ind w:left="720" w:hanging="360"/>
+        <w:jc w:val="both"/>
+        <w:rPr>
+          <w:u w:val="none"/>
+        </w:rPr>
+      </w:pPr>
+      <w:r>
+        <w:rPr>
+          <w:rtl w:val="0"/>
+        </w:rPr>
+        <w:t xml:space="preserve">PMO Informática. (n.d.). </w:t>
+      </w:r>
+      <w:r>
+        <w:rPr>
+          <w:i w:val="1"/>
+          <w:rtl w:val="0"/>
+        </w:rPr>
+        <w:t xml:space="preserve">Desarrollo ágil Scrum</w:t>
+      </w:r>
+      <w:r>
+        <w:rPr>
+          <w:rtl w:val="0"/>
+        </w:rPr>
+        <w:t xml:space="preserve">. Recuperado el 25 de noviembre de 2024, de</w:t>
+      </w:r>
+      <w:hyperlink r:id="rId9">
+        <w:r>
+          <w:rPr>
+            <w:rtl w:val="0"/>
+          </w:rPr>
+          <w:t xml:space="preserve"> </w:t>
+        </w:r>
+      </w:hyperlink>
+      <w:hyperlink r:id="rId10">
+        <w:r>
+          <w:rPr>
+            <w:color w:val="1155cc"/>
+            <w:u w:val="single"/>
+            <w:rtl w:val="0"/>
+          </w:rPr>
+          <w:t xml:space="preserve">https://www.pmoinformatica.com/p/desarrollo-agil-scrum.html</w:t>
+        </w:r>
+      </w:hyperlink>
+      <w:r>
+        <w:rPr>
+          <w:rtl w:val="0"/>
+        </w:rPr>
+      </w:r>
+    </w:p>
+    <w:p>
+      <w:pPr>
+        <w:spacing w:after="0" w:line="360" w:lineRule="auto"/>
+        <w:ind w:left="720" w:firstLine="0"/>
+        <w:jc w:val="both"/>
+        <w:rPr/>
+      </w:pPr>
+      <w:r>
+        <w:rPr>
+          <w:rtl w:val="0"/>
+        </w:rPr>
+      </w:r>
+    </w:p>
+    <w:p>
+      <w:pPr>
+        <w:spacing w:after="0" w:line="360" w:lineRule="auto"/>
+        <w:ind w:left="0" w:firstLine="0"/>
+        <w:jc w:val="both"/>
+        <w:rPr/>
+      </w:pPr>
+      <w:r>
+        <w:rPr>
+          <w:rtl w:val="0"/>
+        </w:rPr>
+      </w:r>
+    </w:p>
     <w:sectPr>
-      <w:headerReference r:id="rId8" w:type="default"/>
+      <w:headerReference r:id="rId11" w:type="default"/>
       <w:pgSz w:h="16838" w:w="11906" w:orient="portrait"/>
       <w:pgMar w:bottom="1417" w:top="1417" w:left="1701" w:right="1701" w:header="708" w:footer="708"/>
       <w:pgNumType w:start="1"/>
@@ -3576,8 +3949,8 @@
   <w:abstractNum w:abstractNumId="1">
     <w:lvl w:ilvl="0">
       <w:start w:val="1"/>
-      <w:numFmt w:val="bullet"/>
-      <w:lvlText w:val="●"/>
+      <w:numFmt w:val="decimal"/>
+      <w:lvlText w:val="%1."/>
       <w:lvlJc w:val="left"/>
       <w:pPr>
         <w:ind w:left="720" w:hanging="360"/>
@@ -3588,8 +3961,8 @@
     </w:lvl>
     <w:lvl w:ilvl="1">
       <w:start w:val="1"/>
-      <w:numFmt w:val="bullet"/>
-      <w:lvlText w:val="○"/>
+      <w:numFmt w:val="lowerLetter"/>
+      <w:lvlText w:val="%2."/>
       <w:lvlJc w:val="left"/>
       <w:pPr>
         <w:ind w:left="1440" w:hanging="360"/>
@@ -3600,9 +3973,9 @@
     </w:lvl>
     <w:lvl w:ilvl="2">
       <w:start w:val="1"/>
-      <w:numFmt w:val="bullet"/>
-      <w:lvlText w:val="■"/>
-      <w:lvlJc w:val="left"/>
+      <w:numFmt w:val="lowerRoman"/>
+      <w:lvlText w:val="%3."/>
+      <w:lvlJc w:val="right"/>
       <w:pPr>
         <w:ind w:left="2160" w:hanging="360"/>
       </w:pPr>
@@ -3612,8 +3985,8 @@
     </w:lvl>
     <w:lvl w:ilvl="3">
       <w:start w:val="1"/>
-      <w:numFmt w:val="bullet"/>
-      <w:lvlText w:val="●"/>
+      <w:numFmt w:val="decimal"/>
+      <w:lvlText w:val="%4."/>
       <w:lvlJc w:val="left"/>
       <w:pPr>
         <w:ind w:left="2880" w:hanging="360"/>
@@ -3624,8 +3997,8 @@
     </w:lvl>
     <w:lvl w:ilvl="4">
       <w:start w:val="1"/>
-      <w:numFmt w:val="bullet"/>
-      <w:lvlText w:val="○"/>
+      <w:numFmt w:val="lowerLetter"/>
+      <w:lvlText w:val="%5."/>
       <w:lvlJc w:val="left"/>
       <w:pPr>
         <w:ind w:left="3600" w:hanging="360"/>
@@ -3636,9 +4009,9 @@
     </w:lvl>
     <w:lvl w:ilvl="5">
       <w:start w:val="1"/>
-      <w:numFmt w:val="bullet"/>
-      <w:lvlText w:val="■"/>
-      <w:lvlJc w:val="left"/>
+      <w:numFmt w:val="lowerRoman"/>
+      <w:lvlText w:val="%6."/>
+      <w:lvlJc w:val="right"/>
       <w:pPr>
         <w:ind w:left="4320" w:hanging="360"/>
       </w:pPr>
@@ -3648,8 +4021,8 @@
     </w:lvl>
     <w:lvl w:ilvl="6">
       <w:start w:val="1"/>
-      <w:numFmt w:val="bullet"/>
-      <w:lvlText w:val="●"/>
+      <w:numFmt w:val="decimal"/>
+      <w:lvlText w:val="%7."/>
       <w:lvlJc w:val="left"/>
       <w:pPr>
         <w:ind w:left="5040" w:hanging="360"/>
@@ -3660,8 +4033,8 @@
     </w:lvl>
     <w:lvl w:ilvl="7">
       <w:start w:val="1"/>
-      <w:numFmt w:val="bullet"/>
-      <w:lvlText w:val="○"/>
+      <w:numFmt w:val="lowerLetter"/>
+      <w:lvlText w:val="%8."/>
       <w:lvlJc w:val="left"/>
       <w:pPr>
         <w:ind w:left="5760" w:hanging="360"/>
@@ -3672,9 +4045,9 @@
     </w:lvl>
     <w:lvl w:ilvl="8">
       <w:start w:val="1"/>
-      <w:numFmt w:val="bullet"/>
-      <w:lvlText w:val="■"/>
-      <w:lvlJc w:val="left"/>
+      <w:numFmt w:val="lowerRoman"/>
+      <w:lvlText w:val="%9."/>
+      <w:lvlJc w:val="right"/>
       <w:pPr>
         <w:ind w:left="6480" w:hanging="360"/>
       </w:pPr>
@@ -3800,6 +4173,226 @@
       <w:lvlText w:val="●"/>
       <w:lvlJc w:val="left"/>
       <w:pPr>
+        <w:ind w:left="720" w:hanging="360"/>
+      </w:pPr>
+      <w:rPr>
+        <w:u w:val="none"/>
+      </w:rPr>
+    </w:lvl>
+    <w:lvl w:ilvl="1">
+      <w:start w:val="1"/>
+      <w:numFmt w:val="bullet"/>
+      <w:lvlText w:val="-"/>
+      <w:lvlJc w:val="left"/>
+      <w:pPr>
+        <w:ind w:left="1440" w:hanging="360"/>
+      </w:pPr>
+      <w:rPr>
+        <w:u w:val="none"/>
+      </w:rPr>
+    </w:lvl>
+    <w:lvl w:ilvl="2">
+      <w:start w:val="1"/>
+      <w:numFmt w:val="bullet"/>
+      <w:lvlText w:val="-"/>
+      <w:lvlJc w:val="left"/>
+      <w:pPr>
+        <w:ind w:left="2160" w:hanging="360"/>
+      </w:pPr>
+      <w:rPr>
+        <w:u w:val="none"/>
+      </w:rPr>
+    </w:lvl>
+    <w:lvl w:ilvl="3">
+      <w:start w:val="1"/>
+      <w:numFmt w:val="bullet"/>
+      <w:lvlText w:val="-"/>
+      <w:lvlJc w:val="left"/>
+      <w:pPr>
+        <w:ind w:left="2880" w:hanging="360"/>
+      </w:pPr>
+      <w:rPr>
+        <w:u w:val="none"/>
+      </w:rPr>
+    </w:lvl>
+    <w:lvl w:ilvl="4">
+      <w:start w:val="1"/>
+      <w:numFmt w:val="bullet"/>
+      <w:lvlText w:val="-"/>
+      <w:lvlJc w:val="left"/>
+      <w:pPr>
+        <w:ind w:left="3600" w:hanging="360"/>
+      </w:pPr>
+      <w:rPr>
+        <w:u w:val="none"/>
+      </w:rPr>
+    </w:lvl>
+    <w:lvl w:ilvl="5">
+      <w:start w:val="1"/>
+      <w:numFmt w:val="bullet"/>
+      <w:lvlText w:val="-"/>
+      <w:lvlJc w:val="left"/>
+      <w:pPr>
+        <w:ind w:left="4320" w:hanging="360"/>
+      </w:pPr>
+      <w:rPr>
+        <w:u w:val="none"/>
+      </w:rPr>
+    </w:lvl>
+    <w:lvl w:ilvl="6">
+      <w:start w:val="1"/>
+      <w:numFmt w:val="bullet"/>
+      <w:lvlText w:val="-"/>
+      <w:lvlJc w:val="left"/>
+      <w:pPr>
+        <w:ind w:left="5040" w:hanging="360"/>
+      </w:pPr>
+      <w:rPr>
+        <w:u w:val="none"/>
+      </w:rPr>
+    </w:lvl>
+    <w:lvl w:ilvl="7">
+      <w:start w:val="1"/>
+      <w:numFmt w:val="bullet"/>
+      <w:lvlText w:val="-"/>
+      <w:lvlJc w:val="left"/>
+      <w:pPr>
+        <w:ind w:left="5760" w:hanging="360"/>
+      </w:pPr>
+      <w:rPr>
+        <w:u w:val="none"/>
+      </w:rPr>
+    </w:lvl>
+    <w:lvl w:ilvl="8">
+      <w:start w:val="1"/>
+      <w:numFmt w:val="bullet"/>
+      <w:lvlText w:val="-"/>
+      <w:lvlJc w:val="left"/>
+      <w:pPr>
+        <w:ind w:left="6480" w:hanging="360"/>
+      </w:pPr>
+      <w:rPr>
+        <w:u w:val="none"/>
+      </w:rPr>
+    </w:lvl>
+  </w:abstractNum>
+  <w:abstractNum w:abstractNumId="4">
+    <w:lvl w:ilvl="0">
+      <w:start w:val="1"/>
+      <w:numFmt w:val="bullet"/>
+      <w:lvlText w:val="●"/>
+      <w:lvlJc w:val="left"/>
+      <w:pPr>
+        <w:ind w:left="720" w:hanging="360"/>
+      </w:pPr>
+      <w:rPr>
+        <w:u w:val="none"/>
+      </w:rPr>
+    </w:lvl>
+    <w:lvl w:ilvl="1">
+      <w:start w:val="1"/>
+      <w:numFmt w:val="bullet"/>
+      <w:lvlText w:val="○"/>
+      <w:lvlJc w:val="left"/>
+      <w:pPr>
+        <w:ind w:left="1440" w:hanging="360"/>
+      </w:pPr>
+      <w:rPr>
+        <w:u w:val="none"/>
+      </w:rPr>
+    </w:lvl>
+    <w:lvl w:ilvl="2">
+      <w:start w:val="1"/>
+      <w:numFmt w:val="bullet"/>
+      <w:lvlText w:val="■"/>
+      <w:lvlJc w:val="left"/>
+      <w:pPr>
+        <w:ind w:left="2160" w:hanging="360"/>
+      </w:pPr>
+      <w:rPr>
+        <w:u w:val="none"/>
+      </w:rPr>
+    </w:lvl>
+    <w:lvl w:ilvl="3">
+      <w:start w:val="1"/>
+      <w:numFmt w:val="bullet"/>
+      <w:lvlText w:val="●"/>
+      <w:lvlJc w:val="left"/>
+      <w:pPr>
+        <w:ind w:left="2880" w:hanging="360"/>
+      </w:pPr>
+      <w:rPr>
+        <w:u w:val="none"/>
+      </w:rPr>
+    </w:lvl>
+    <w:lvl w:ilvl="4">
+      <w:start w:val="1"/>
+      <w:numFmt w:val="bullet"/>
+      <w:lvlText w:val="○"/>
+      <w:lvlJc w:val="left"/>
+      <w:pPr>
+        <w:ind w:left="3600" w:hanging="360"/>
+      </w:pPr>
+      <w:rPr>
+        <w:u w:val="none"/>
+      </w:rPr>
+    </w:lvl>
+    <w:lvl w:ilvl="5">
+      <w:start w:val="1"/>
+      <w:numFmt w:val="bullet"/>
+      <w:lvlText w:val="■"/>
+      <w:lvlJc w:val="left"/>
+      <w:pPr>
+        <w:ind w:left="4320" w:hanging="360"/>
+      </w:pPr>
+      <w:rPr>
+        <w:u w:val="none"/>
+      </w:rPr>
+    </w:lvl>
+    <w:lvl w:ilvl="6">
+      <w:start w:val="1"/>
+      <w:numFmt w:val="bullet"/>
+      <w:lvlText w:val="●"/>
+      <w:lvlJc w:val="left"/>
+      <w:pPr>
+        <w:ind w:left="5040" w:hanging="360"/>
+      </w:pPr>
+      <w:rPr>
+        <w:u w:val="none"/>
+      </w:rPr>
+    </w:lvl>
+    <w:lvl w:ilvl="7">
+      <w:start w:val="1"/>
+      <w:numFmt w:val="bullet"/>
+      <w:lvlText w:val="○"/>
+      <w:lvlJc w:val="left"/>
+      <w:pPr>
+        <w:ind w:left="5760" w:hanging="360"/>
+      </w:pPr>
+      <w:rPr>
+        <w:u w:val="none"/>
+      </w:rPr>
+    </w:lvl>
+    <w:lvl w:ilvl="8">
+      <w:start w:val="1"/>
+      <w:numFmt w:val="bullet"/>
+      <w:lvlText w:val="■"/>
+      <w:lvlJc w:val="left"/>
+      <w:pPr>
+        <w:ind w:left="6480" w:hanging="360"/>
+      </w:pPr>
+      <w:rPr>
+        <w:u w:val="none"/>
+      </w:rPr>
+    </w:lvl>
+  </w:abstractNum>
+  <w:abstractNum w:abstractNumId="5">
+    <w:lvl w:ilvl="0">
+      <w:start w:val="1"/>
+      <w:numFmt w:val="bullet"/>
+      <w:lvlText w:val="●"/>
+      <w:lvlJc w:val="left"/>
+      <w:pPr>
         <w:ind w:left="1080" w:hanging="360"/>
       </w:pPr>
       <w:rPr>
@@ -3900,116 +4493,6 @@
       </w:pPr>
       <w:rPr>
         <w:u w:val="none"/>
-      </w:rPr>
-    </w:lvl>
-  </w:abstractNum>
-  <w:abstractNum w:abstractNumId="4">
-    <w:lvl w:ilvl="0">
-      <w:start w:val="1"/>
-      <w:numFmt w:val="bullet"/>
-      <w:lvlText w:val="o"/>
-      <w:lvlJc w:val="left"/>
-      <w:pPr>
-        <w:ind w:left="720" w:hanging="360"/>
-      </w:pPr>
-      <w:rPr>
-        <w:rFonts w:ascii="Courier New" w:cs="Courier New" w:eastAsia="Courier New" w:hAnsi="Courier New"/>
-      </w:rPr>
-    </w:lvl>
-    <w:lvl w:ilvl="1">
-      <w:start w:val="1"/>
-      <w:numFmt w:val="bullet"/>
-      <w:lvlText w:val="o"/>
-      <w:lvlJc w:val="left"/>
-      <w:pPr>
-        <w:ind w:left="1440" w:hanging="360"/>
-      </w:pPr>
-      <w:rPr>
-        <w:rFonts w:ascii="Courier New" w:cs="Courier New" w:eastAsia="Courier New" w:hAnsi="Courier New"/>
-      </w:rPr>
-    </w:lvl>
-    <w:lvl w:ilvl="2">
-      <w:start w:val="1"/>
-      <w:numFmt w:val="bullet"/>
-      <w:lvlText w:val="▪"/>
-      <w:lvlJc w:val="left"/>
-      <w:pPr>
-        <w:ind w:left="2160" w:hanging="360"/>
-      </w:pPr>
-      <w:rPr>
-        <w:rFonts w:ascii="Noto Sans Symbols" w:cs="Noto Sans Symbols" w:eastAsia="Noto Sans Symbols" w:hAnsi="Noto Sans Symbols"/>
-      </w:rPr>
-    </w:lvl>
-    <w:lvl w:ilvl="3">
-      <w:start w:val="1"/>
-      <w:numFmt w:val="bullet"/>
-      <w:lvlText w:val="●"/>
-      <w:lvlJc w:val="left"/>
-      <w:pPr>
-        <w:ind w:left="2880" w:hanging="360"/>
-      </w:pPr>
-      <w:rPr>
-        <w:rFonts w:ascii="Noto Sans Symbols" w:cs="Noto Sans Symbols" w:eastAsia="Noto Sans Symbols" w:hAnsi="Noto Sans Symbols"/>
-      </w:rPr>
-    </w:lvl>
-    <w:lvl w:ilvl="4">
-      <w:start w:val="1"/>
-      <w:numFmt w:val="bullet"/>
-      <w:lvlText w:val="o"/>
-      <w:lvlJc w:val="left"/>
-      <w:pPr>
-        <w:ind w:left="3600" w:hanging="360"/>
-      </w:pPr>
-      <w:rPr>
-        <w:rFonts w:ascii="Courier New" w:cs="Courier New" w:eastAsia="Courier New" w:hAnsi="Courier New"/>
-      </w:rPr>
-    </w:lvl>
-    <w:lvl w:ilvl="5">
-      <w:start w:val="1"/>
-      <w:numFmt w:val="bullet"/>
-      <w:lvlText w:val="▪"/>
-      <w:lvlJc w:val="left"/>
-      <w:pPr>
-        <w:ind w:left="4320" w:hanging="360"/>
-      </w:pPr>
-      <w:rPr>
-        <w:rFonts w:ascii="Noto Sans Symbols" w:cs="Noto Sans Symbols" w:eastAsia="Noto Sans Symbols" w:hAnsi="Noto Sans Symbols"/>
-      </w:rPr>
-    </w:lvl>
-    <w:lvl w:ilvl="6">
-      <w:start w:val="1"/>
-      <w:numFmt w:val="bullet"/>
-      <w:lvlText w:val="●"/>
-      <w:lvlJc w:val="left"/>
-      <w:pPr>
-        <w:ind w:left="5040" w:hanging="360"/>
-      </w:pPr>
-      <w:rPr>
-        <w:rFonts w:ascii="Noto Sans Symbols" w:cs="Noto Sans Symbols" w:eastAsia="Noto Sans Symbols" w:hAnsi="Noto Sans Symbols"/>
-      </w:rPr>
-    </w:lvl>
-    <w:lvl w:ilvl="7">
-      <w:start w:val="1"/>
-      <w:numFmt w:val="bullet"/>
-      <w:lvlText w:val="o"/>
-      <w:lvlJc w:val="left"/>
-      <w:pPr>
-        <w:ind w:left="5760" w:hanging="360"/>
-      </w:pPr>
-      <w:rPr>
-        <w:rFonts w:ascii="Courier New" w:cs="Courier New" w:eastAsia="Courier New" w:hAnsi="Courier New"/>
-      </w:rPr>
-    </w:lvl>
-    <w:lvl w:ilvl="8">
-      <w:start w:val="1"/>
-      <w:numFmt w:val="bullet"/>
-      <w:lvlText w:val="▪"/>
-      <w:lvlJc w:val="left"/>
-      <w:pPr>
-        <w:ind w:left="6480" w:hanging="360"/>
-      </w:pPr>
-      <w:rPr>
-        <w:rFonts w:ascii="Noto Sans Symbols" w:cs="Noto Sans Symbols" w:eastAsia="Noto Sans Symbols" w:hAnsi="Noto Sans Symbols"/>
       </w:rPr>
     </w:lvl>
   </w:abstractNum>
@@ -4024,6 +4507,9 @@
   </w:num>
   <w:num w:numId="4">
     <w:abstractNumId w:val="4"/>
+  </w:num>
+  <w:num w:numId="5">
+    <w:abstractNumId w:val="5"/>
   </w:num>
 </w:numbering>
 </file>

</xml_diff>